<commit_message>
Update 4/6/2023 2:29AM EST
Updates as of 2:29AM EST on 4/6/2023.
</commit_message>
<xml_diff>
--- a/WAR CRIME PREVENTION SECURITY SYSTEMS/SPECIFIC/TOE/20230406 - MCE123 Technology Development - Toe War Crime Prevention Security Systems - v1.0.1.1.docx
+++ b/WAR CRIME PREVENTION SECURITY SYSTEMS/SPECIFIC/TOE/20230406 - MCE123 Technology Development - Toe War Crime Prevention Security Systems - v1.0.1.1.docx
@@ -118,7 +118,7 @@
           <w:sz w:val="52"/>
           <w:szCs w:val="44"/>
         </w:rPr>
-        <w:t>T</w:t>
+        <w:t xml:space="preserve">TOE </w:t>
       </w:r>
       <w:r>
         <w:rPr>
@@ -126,7 +126,7 @@
           <w:sz w:val="52"/>
           <w:szCs w:val="44"/>
         </w:rPr>
-        <w:t>OE</w:t>
+        <w:t>WAR</w:t>
       </w:r>
       <w:r>
         <w:rPr>
@@ -134,48 +134,32 @@
           <w:sz w:val="52"/>
           <w:szCs w:val="44"/>
         </w:rPr>
-        <w:t xml:space="preserve"> </w:t>
-      </w:r>
-      <w:r>
+        <w:t xml:space="preserve"> CRIME</w:t>
+      </w:r>
+    </w:p>
+    <w:p>
+      <w:pPr>
+        <w:jc w:val="center"/>
         <w:rPr>
           <w:bCs/>
           <w:sz w:val="52"/>
           <w:szCs w:val="44"/>
         </w:rPr>
-        <w:t>WAR</w:t>
-      </w:r>
+      </w:pPr>
       <w:r>
         <w:rPr>
           <w:bCs/>
           <w:sz w:val="52"/>
           <w:szCs w:val="44"/>
         </w:rPr>
-        <w:t xml:space="preserve"> CRIME</w:t>
-      </w:r>
-    </w:p>
-    <w:p>
-      <w:pPr>
-        <w:jc w:val="center"/>
+        <w:t xml:space="preserve">PREVENTION </w:t>
+      </w:r>
+      <w:r>
         <w:rPr>
           <w:bCs/>
           <w:sz w:val="52"/>
           <w:szCs w:val="44"/>
         </w:rPr>
-      </w:pPr>
-      <w:r>
-        <w:rPr>
-          <w:bCs/>
-          <w:sz w:val="52"/>
-          <w:szCs w:val="44"/>
-        </w:rPr>
-        <w:t xml:space="preserve">PREVENTION </w:t>
-      </w:r>
-      <w:r>
-        <w:rPr>
-          <w:bCs/>
-          <w:sz w:val="52"/>
-          <w:szCs w:val="44"/>
-        </w:rPr>
         <w:t>SECURITY SYSTEMS</w:t>
       </w:r>
     </w:p>
@@ -233,7 +217,7 @@
           <w:sz w:val="28"/>
           <w:szCs w:val="28"/>
         </w:rPr>
-        <w:t>4/6/2023 12:18:47 AM</w:t>
+        <w:t>4/6/2023 2:24:17 AM</w:t>
       </w:r>
     </w:p>
     <w:p>
@@ -261,21 +245,7 @@
           <w:sz w:val="24"/>
         </w:rPr>
         <w:lastRenderedPageBreak/>
-        <w:t>T</w:t>
-      </w:r>
-      <w:r>
-        <w:rPr>
-          <w:b/>
-          <w:sz w:val="24"/>
-        </w:rPr>
-        <w:t>OE</w:t>
-      </w:r>
-      <w:r>
-        <w:rPr>
-          <w:b/>
-          <w:sz w:val="24"/>
-        </w:rPr>
-        <w:t xml:space="preserve"> </w:t>
+        <w:t xml:space="preserve">TOE </w:t>
       </w:r>
       <w:r>
         <w:rPr>
@@ -638,23 +608,7 @@
           <w:bCs/>
           <w:color w:val="FF0000"/>
         </w:rPr>
-        <w:t>T</w:t>
-      </w:r>
-      <w:r>
-        <w:rPr>
-          <w:b/>
-          <w:bCs/>
-          <w:color w:val="FF0000"/>
-        </w:rPr>
-        <w:t>OE</w:t>
-      </w:r>
-      <w:r>
-        <w:rPr>
-          <w:b/>
-          <w:bCs/>
-          <w:color w:val="FF0000"/>
-        </w:rPr>
-        <w:t xml:space="preserve"> </w:t>
+        <w:t xml:space="preserve">TOE </w:t>
       </w:r>
       <w:r>
         <w:rPr>
@@ -672,6 +626,7 @@
         </w:rPr>
         <w:t xml:space="preserve">CRIME </w:t>
       </w:r>
+      <w:proofErr w:type="gramStart"/>
       <w:r>
         <w:rPr>
           <w:b/>
@@ -687,6 +642,7 @@
         </w:rPr>
         <w:t>;</w:t>
       </w:r>
+      <w:proofErr w:type="gramEnd"/>
     </w:p>
     <w:p>
       <w:pPr>
@@ -729,7 +685,16 @@
           <w:bCs/>
           <w:color w:val="FF0000"/>
         </w:rPr>
-        <w:t>CHOP TOESIES</w:t>
+        <w:t xml:space="preserve">CHOP </w:t>
+      </w:r>
+      <w:proofErr w:type="gramStart"/>
+      <w:r>
+        <w:rPr>
+          <w:b/>
+          <w:bCs/>
+          <w:color w:val="FF0000"/>
+        </w:rPr>
+        <w:t>TOESIES</w:t>
       </w:r>
       <w:r>
         <w:rPr>
@@ -738,6 +703,7 @@
         </w:rPr>
         <w:t>;</w:t>
       </w:r>
+      <w:proofErr w:type="gramEnd"/>
     </w:p>
     <w:p>
       <w:pPr>
@@ -774,6 +740,7 @@
         </w:rPr>
         <w:t xml:space="preserve">ANY </w:t>
       </w:r>
+      <w:proofErr w:type="gramStart"/>
       <w:r>
         <w:rPr>
           <w:b/>
@@ -789,6 +756,7 @@
         </w:rPr>
         <w:t>;</w:t>
       </w:r>
+      <w:proofErr w:type="gramEnd"/>
     </w:p>
     <w:p>
       <w:pPr>
@@ -830,6 +798,7 @@
         </w:rPr>
         <w:t xml:space="preserve">HURT </w:t>
       </w:r>
+      <w:proofErr w:type="gramStart"/>
       <w:r>
         <w:rPr>
           <w:b/>
@@ -845,6 +814,7 @@
         </w:rPr>
         <w:t>;</w:t>
       </w:r>
+      <w:proofErr w:type="gramEnd"/>
     </w:p>
     <w:p>
       <w:pPr>
@@ -886,6 +856,7 @@
         </w:rPr>
         <w:t xml:space="preserve">STIFF </w:t>
       </w:r>
+      <w:proofErr w:type="gramStart"/>
       <w:r>
         <w:rPr>
           <w:b/>
@@ -901,6 +872,7 @@
         </w:rPr>
         <w:t>;</w:t>
       </w:r>
+      <w:proofErr w:type="gramEnd"/>
     </w:p>
     <w:p>
       <w:pPr>
@@ -943,7 +915,16 @@
           <w:bCs/>
           <w:color w:val="FF0000"/>
         </w:rPr>
-        <w:t>STRENGTHENING TOESIES</w:t>
+        <w:t xml:space="preserve">STRENGTHENING </w:t>
+      </w:r>
+      <w:proofErr w:type="gramStart"/>
+      <w:r>
+        <w:rPr>
+          <w:b/>
+          <w:bCs/>
+          <w:color w:val="FF0000"/>
+        </w:rPr>
+        <w:t>TOESIES</w:t>
       </w:r>
       <w:r>
         <w:rPr>
@@ -952,6 +933,7 @@
         </w:rPr>
         <w:t>;</w:t>
       </w:r>
+      <w:proofErr w:type="gramEnd"/>
     </w:p>
     <w:p>
       <w:pPr>
@@ -994,7 +976,16 @@
           <w:bCs/>
           <w:color w:val="FF0000"/>
         </w:rPr>
-        <w:t>TOE ACHE</w:t>
+        <w:t xml:space="preserve">TOE </w:t>
+      </w:r>
+      <w:proofErr w:type="gramStart"/>
+      <w:r>
+        <w:rPr>
+          <w:b/>
+          <w:bCs/>
+          <w:color w:val="FF0000"/>
+        </w:rPr>
+        <w:t>ACHE</w:t>
       </w:r>
       <w:r>
         <w:rPr>
@@ -1003,6 +994,7 @@
         </w:rPr>
         <w:t>;</w:t>
       </w:r>
+      <w:proofErr w:type="gramEnd"/>
     </w:p>
     <w:p>
       <w:pPr>
@@ -1045,7 +1037,16 @@
           <w:bCs/>
           <w:color w:val="FF0000"/>
         </w:rPr>
-        <w:t>TOE AMPUTATION</w:t>
+        <w:t xml:space="preserve">TOE </w:t>
+      </w:r>
+      <w:proofErr w:type="gramStart"/>
+      <w:r>
+        <w:rPr>
+          <w:b/>
+          <w:bCs/>
+          <w:color w:val="FF0000"/>
+        </w:rPr>
+        <w:t>AMPUTATION</w:t>
       </w:r>
       <w:r>
         <w:rPr>
@@ -1054,6 +1055,7 @@
         </w:rPr>
         <w:t>;</w:t>
       </w:r>
+      <w:proofErr w:type="gramEnd"/>
     </w:p>
     <w:p>
       <w:pPr>
@@ -1096,7 +1098,16 @@
           <w:bCs/>
           <w:color w:val="FF0000"/>
         </w:rPr>
-        <w:t>TOE BEND</w:t>
+        <w:t xml:space="preserve">TOE </w:t>
+      </w:r>
+      <w:proofErr w:type="gramStart"/>
+      <w:r>
+        <w:rPr>
+          <w:b/>
+          <w:bCs/>
+          <w:color w:val="FF0000"/>
+        </w:rPr>
+        <w:t>BEND</w:t>
       </w:r>
       <w:r>
         <w:rPr>
@@ -1105,6 +1116,7 @@
         </w:rPr>
         <w:t>;</w:t>
       </w:r>
+      <w:proofErr w:type="gramEnd"/>
     </w:p>
     <w:p>
       <w:pPr>
@@ -1147,7 +1159,16 @@
           <w:bCs/>
           <w:color w:val="FF0000"/>
         </w:rPr>
-        <w:t>TOE CHEW</w:t>
+        <w:t xml:space="preserve">TOE </w:t>
+      </w:r>
+      <w:proofErr w:type="gramStart"/>
+      <w:r>
+        <w:rPr>
+          <w:b/>
+          <w:bCs/>
+          <w:color w:val="FF0000"/>
+        </w:rPr>
+        <w:t>CHEW</w:t>
       </w:r>
       <w:r>
         <w:rPr>
@@ -1156,6 +1177,7 @@
         </w:rPr>
         <w:t>;</w:t>
       </w:r>
+      <w:proofErr w:type="gramEnd"/>
     </w:p>
     <w:p>
       <w:pPr>
@@ -1198,7 +1220,16 @@
           <w:bCs/>
           <w:color w:val="FF0000"/>
         </w:rPr>
-        <w:t>TOE CRUCHES</w:t>
+        <w:t xml:space="preserve">TOE </w:t>
+      </w:r>
+      <w:proofErr w:type="gramStart"/>
+      <w:r>
+        <w:rPr>
+          <w:b/>
+          <w:bCs/>
+          <w:color w:val="FF0000"/>
+        </w:rPr>
+        <w:t>CRUCHES</w:t>
       </w:r>
       <w:r>
         <w:rPr>
@@ -1207,6 +1238,7 @@
         </w:rPr>
         <w:t>;</w:t>
       </w:r>
+      <w:proofErr w:type="gramEnd"/>
     </w:p>
     <w:p>
       <w:pPr>
@@ -1246,7 +1278,16 @@
           <w:bCs/>
           <w:color w:val="FF0000"/>
         </w:rPr>
-        <w:t>TOE CUT</w:t>
+        <w:t xml:space="preserve">TOE </w:t>
+      </w:r>
+      <w:proofErr w:type="gramStart"/>
+      <w:r>
+        <w:rPr>
+          <w:b/>
+          <w:bCs/>
+          <w:color w:val="FF0000"/>
+        </w:rPr>
+        <w:t>CUT</w:t>
       </w:r>
       <w:r>
         <w:rPr>
@@ -1255,6 +1296,7 @@
         </w:rPr>
         <w:t>;</w:t>
       </w:r>
+      <w:proofErr w:type="gramEnd"/>
     </w:p>
     <w:p>
       <w:pPr>
@@ -1297,7 +1339,16 @@
           <w:bCs/>
           <w:color w:val="FF0000"/>
         </w:rPr>
-        <w:t>TOE DAMAGE</w:t>
+        <w:t xml:space="preserve">TOE </w:t>
+      </w:r>
+      <w:proofErr w:type="gramStart"/>
+      <w:r>
+        <w:rPr>
+          <w:b/>
+          <w:bCs/>
+          <w:color w:val="FF0000"/>
+        </w:rPr>
+        <w:t>DAMAGE</w:t>
       </w:r>
       <w:r>
         <w:rPr>
@@ -1306,6 +1357,7 @@
         </w:rPr>
         <w:t>;</w:t>
       </w:r>
+      <w:proofErr w:type="gramEnd"/>
     </w:p>
     <w:p>
       <w:pPr>
@@ -1347,6 +1399,7 @@
         </w:rPr>
         <w:t xml:space="preserve">TOE </w:t>
       </w:r>
+      <w:proofErr w:type="gramStart"/>
       <w:r>
         <w:rPr>
           <w:b/>
@@ -1362,6 +1415,7 @@
         </w:rPr>
         <w:t>;</w:t>
       </w:r>
+      <w:proofErr w:type="gramEnd"/>
     </w:p>
     <w:p>
       <w:pPr>
@@ -1404,7 +1458,16 @@
           <w:bCs/>
           <w:color w:val="FF0000"/>
         </w:rPr>
-        <w:t>TOE PAIN</w:t>
+        <w:t xml:space="preserve">TOE </w:t>
+      </w:r>
+      <w:proofErr w:type="gramStart"/>
+      <w:r>
+        <w:rPr>
+          <w:b/>
+          <w:bCs/>
+          <w:color w:val="FF0000"/>
+        </w:rPr>
+        <w:t>PAIN</w:t>
       </w:r>
       <w:r>
         <w:rPr>
@@ -1413,6 +1476,7 @@
         </w:rPr>
         <w:t>;</w:t>
       </w:r>
+      <w:proofErr w:type="gramEnd"/>
     </w:p>
     <w:p>
       <w:pPr>
@@ -1455,7 +1519,16 @@
           <w:bCs/>
           <w:color w:val="FF0000"/>
         </w:rPr>
-        <w:t>TOE PUMP</w:t>
+        <w:t xml:space="preserve">TOE </w:t>
+      </w:r>
+      <w:proofErr w:type="gramStart"/>
+      <w:r>
+        <w:rPr>
+          <w:b/>
+          <w:bCs/>
+          <w:color w:val="FF0000"/>
+        </w:rPr>
+        <w:t>PUMP</w:t>
       </w:r>
       <w:r>
         <w:rPr>
@@ -1464,6 +1537,7 @@
         </w:rPr>
         <w:t>;</w:t>
       </w:r>
+      <w:proofErr w:type="gramEnd"/>
     </w:p>
     <w:p>
       <w:pPr>
@@ -1503,15 +1577,16 @@
           <w:bCs/>
           <w:color w:val="FF0000"/>
         </w:rPr>
-        <w:t xml:space="preserve">TOE </w:t>
-      </w:r>
-      <w:r>
-        <w:rPr>
-          <w:b/>
-          <w:bCs/>
-          <w:color w:val="FF0000"/>
-        </w:rPr>
-        <w:t>SENSORY MOVEMENT</w:t>
+        <w:t xml:space="preserve">TOE SENSORY </w:t>
+      </w:r>
+      <w:proofErr w:type="gramStart"/>
+      <w:r>
+        <w:rPr>
+          <w:b/>
+          <w:bCs/>
+          <w:color w:val="FF0000"/>
+        </w:rPr>
+        <w:t>MOVEMENT</w:t>
       </w:r>
       <w:r>
         <w:rPr>
@@ -1520,6 +1595,7 @@
         </w:rPr>
         <w:t>;</w:t>
       </w:r>
+      <w:proofErr w:type="gramEnd"/>
     </w:p>
     <w:p>
       <w:pPr>
@@ -1562,7 +1638,16 @@
           <w:bCs/>
           <w:color w:val="FF0000"/>
         </w:rPr>
-        <w:t>TOE SHELTER</w:t>
+        <w:t xml:space="preserve">TOE </w:t>
+      </w:r>
+      <w:proofErr w:type="gramStart"/>
+      <w:r>
+        <w:rPr>
+          <w:b/>
+          <w:bCs/>
+          <w:color w:val="FF0000"/>
+        </w:rPr>
+        <w:t>SHELTER</w:t>
       </w:r>
       <w:r>
         <w:rPr>
@@ -1571,6 +1656,7 @@
         </w:rPr>
         <w:t>;</w:t>
       </w:r>
+      <w:proofErr w:type="gramEnd"/>
     </w:p>
     <w:p>
       <w:pPr>
@@ -1611,7 +1697,16 @@
           <w:bCs/>
           <w:color w:val="FF0000"/>
         </w:rPr>
-        <w:t>TOE SMEAR</w:t>
+        <w:t xml:space="preserve">TOE </w:t>
+      </w:r>
+      <w:proofErr w:type="gramStart"/>
+      <w:r>
+        <w:rPr>
+          <w:b/>
+          <w:bCs/>
+          <w:color w:val="FF0000"/>
+        </w:rPr>
+        <w:t>SMEAR</w:t>
       </w:r>
       <w:r>
         <w:rPr>
@@ -1620,6 +1715,7 @@
         </w:rPr>
         <w:t>;</w:t>
       </w:r>
+      <w:proofErr w:type="gramEnd"/>
     </w:p>
     <w:p>
       <w:pPr>
@@ -1662,7 +1758,16 @@
           <w:bCs/>
           <w:color w:val="FF0000"/>
         </w:rPr>
-        <w:t>TOE SPREADING</w:t>
+        <w:t xml:space="preserve">TOE </w:t>
+      </w:r>
+      <w:proofErr w:type="gramStart"/>
+      <w:r>
+        <w:rPr>
+          <w:b/>
+          <w:bCs/>
+          <w:color w:val="FF0000"/>
+        </w:rPr>
+        <w:t>SPREADING</w:t>
       </w:r>
       <w:r>
         <w:rPr>
@@ -1671,6 +1776,7 @@
         </w:rPr>
         <w:t>;</w:t>
       </w:r>
+      <w:proofErr w:type="gramEnd"/>
     </w:p>
     <w:p>
       <w:pPr>
@@ -1713,7 +1819,24 @@
           <w:bCs/>
           <w:color w:val="FF0000"/>
         </w:rPr>
-        <w:t>TOE TACK</w:t>
+        <w:t xml:space="preserve">TOE </w:t>
+      </w:r>
+      <w:proofErr w:type="gramStart"/>
+      <w:r>
+        <w:rPr>
+          <w:b/>
+          <w:bCs/>
+          <w:color w:val="FF0000"/>
+        </w:rPr>
+        <w:t>S</w:t>
+      </w:r>
+      <w:r>
+        <w:rPr>
+          <w:b/>
+          <w:bCs/>
+          <w:color w:val="FF0000"/>
+        </w:rPr>
+        <w:t>TUBBLE</w:t>
       </w:r>
       <w:r>
         <w:rPr>
@@ -1722,6 +1845,68 @@
         </w:rPr>
         <w:t>;</w:t>
       </w:r>
+      <w:proofErr w:type="gramEnd"/>
+    </w:p>
+    <w:p>
+      <w:pPr>
+        <w:ind w:left="360"/>
+        <w:jc w:val="both"/>
+        <w:rPr>
+          <w:b/>
+          <w:bCs/>
+        </w:rPr>
+      </w:pPr>
+      <w:r>
+        <w:tab/>
+      </w:r>
+      <w:r>
+        <w:rPr>
+          <w:u w:val="single"/>
+        </w:rPr>
+        <w:t>PREVENTION SECURITY SYSTEM</w:t>
+      </w:r>
+      <w:r>
+        <w:rPr>
+          <w:u w:val="single"/>
+        </w:rPr>
+        <w:t>:</w:t>
+      </w:r>
+      <w:r>
+        <w:t xml:space="preserve"> </w:t>
+      </w:r>
+      <w:r>
+        <w:rPr>
+          <w:b/>
+          <w:bCs/>
+          <w:color w:val="FF0000"/>
+        </w:rPr>
+        <w:t xml:space="preserve">ANY </w:t>
+      </w:r>
+      <w:r>
+        <w:rPr>
+          <w:b/>
+          <w:bCs/>
+          <w:color w:val="FF0000"/>
+        </w:rPr>
+        <w:t xml:space="preserve">TOE </w:t>
+      </w:r>
+      <w:proofErr w:type="gramStart"/>
+      <w:r>
+        <w:rPr>
+          <w:b/>
+          <w:bCs/>
+          <w:color w:val="FF0000"/>
+        </w:rPr>
+        <w:t>TACK</w:t>
+      </w:r>
+      <w:r>
+        <w:rPr>
+          <w:b/>
+          <w:bCs/>
+        </w:rPr>
+        <w:t>;</w:t>
+      </w:r>
+      <w:proofErr w:type="gramEnd"/>
     </w:p>
     <w:p>
       <w:pPr>
@@ -1761,7 +1946,16 @@
           <w:bCs/>
           <w:color w:val="FF0000"/>
         </w:rPr>
-        <w:t>TOE TENDER</w:t>
+        <w:t xml:space="preserve">TOE </w:t>
+      </w:r>
+      <w:proofErr w:type="gramStart"/>
+      <w:r>
+        <w:rPr>
+          <w:b/>
+          <w:bCs/>
+          <w:color w:val="FF0000"/>
+        </w:rPr>
+        <w:t>TENDER</w:t>
       </w:r>
       <w:r>
         <w:rPr>
@@ -1770,6 +1964,7 @@
         </w:rPr>
         <w:t>;</w:t>
       </w:r>
+      <w:proofErr w:type="gramEnd"/>
     </w:p>
     <w:p>
       <w:pPr>
@@ -1809,7 +2004,16 @@
           <w:bCs/>
           <w:color w:val="FF0000"/>
         </w:rPr>
-        <w:t>TOE TENDINITIS</w:t>
+        <w:t xml:space="preserve">TOE </w:t>
+      </w:r>
+      <w:proofErr w:type="gramStart"/>
+      <w:r>
+        <w:rPr>
+          <w:b/>
+          <w:bCs/>
+          <w:color w:val="FF0000"/>
+        </w:rPr>
+        <w:t>TENDINITIS</w:t>
       </w:r>
       <w:r>
         <w:rPr>
@@ -1818,6 +2022,7 @@
         </w:rPr>
         <w:t>;</w:t>
       </w:r>
+      <w:proofErr w:type="gramEnd"/>
     </w:p>
     <w:p>
       <w:pPr>
@@ -1857,15 +2062,16 @@
           <w:bCs/>
           <w:color w:val="FF0000"/>
         </w:rPr>
-        <w:t>TOE TEN</w:t>
-      </w:r>
-      <w:r>
-        <w:rPr>
-          <w:b/>
-          <w:bCs/>
-          <w:color w:val="FF0000"/>
-        </w:rPr>
-        <w:t>SE</w:t>
+        <w:t xml:space="preserve">TOE </w:t>
+      </w:r>
+      <w:proofErr w:type="gramStart"/>
+      <w:r>
+        <w:rPr>
+          <w:b/>
+          <w:bCs/>
+          <w:color w:val="FF0000"/>
+        </w:rPr>
+        <w:t>TENSE</w:t>
       </w:r>
       <w:r>
         <w:rPr>
@@ -1874,6 +2080,7 @@
         </w:rPr>
         <w:t>;</w:t>
       </w:r>
+      <w:proofErr w:type="gramEnd"/>
     </w:p>
     <w:p>
       <w:pPr>
@@ -1913,7 +2120,16 @@
           <w:bCs/>
           <w:color w:val="FF0000"/>
         </w:rPr>
-        <w:t>TOE TENSION</w:t>
+        <w:t xml:space="preserve">TOE </w:t>
+      </w:r>
+      <w:proofErr w:type="gramStart"/>
+      <w:r>
+        <w:rPr>
+          <w:b/>
+          <w:bCs/>
+          <w:color w:val="FF0000"/>
+        </w:rPr>
+        <w:t>TENSION</w:t>
       </w:r>
       <w:r>
         <w:rPr>
@@ -1922,6 +2138,7 @@
         </w:rPr>
         <w:t>;</w:t>
       </w:r>
+      <w:proofErr w:type="gramEnd"/>
     </w:p>
     <w:p>
       <w:pPr>
@@ -1961,7 +2178,16 @@
           <w:bCs/>
           <w:color w:val="FF0000"/>
         </w:rPr>
-        <w:t>TOE TORTURE</w:t>
+        <w:t xml:space="preserve">TOE </w:t>
+      </w:r>
+      <w:proofErr w:type="gramStart"/>
+      <w:r>
+        <w:rPr>
+          <w:b/>
+          <w:bCs/>
+          <w:color w:val="FF0000"/>
+        </w:rPr>
+        <w:t>TORTURE</w:t>
       </w:r>
       <w:r>
         <w:rPr>
@@ -1970,6 +2196,7 @@
         </w:rPr>
         <w:t>;</w:t>
       </w:r>
+      <w:proofErr w:type="gramEnd"/>
     </w:p>
     <w:p>
       <w:pPr>
@@ -2012,7 +2239,16 @@
           <w:bCs/>
           <w:color w:val="FF0000"/>
         </w:rPr>
-        <w:t>TOE TOUCH</w:t>
+        <w:t xml:space="preserve">TOE </w:t>
+      </w:r>
+      <w:proofErr w:type="gramStart"/>
+      <w:r>
+        <w:rPr>
+          <w:b/>
+          <w:bCs/>
+          <w:color w:val="FF0000"/>
+        </w:rPr>
+        <w:t>TOUCH</w:t>
       </w:r>
       <w:r>
         <w:rPr>
@@ -2021,6 +2257,7 @@
         </w:rPr>
         <w:t>;</w:t>
       </w:r>
+      <w:proofErr w:type="gramEnd"/>
     </w:p>
     <w:p>
       <w:pPr>
@@ -2060,15 +2297,16 @@
           <w:bCs/>
           <w:color w:val="FF0000"/>
         </w:rPr>
-        <w:t>TOE T</w:t>
-      </w:r>
-      <w:r>
-        <w:rPr>
-          <w:b/>
-          <w:bCs/>
-          <w:color w:val="FF0000"/>
-        </w:rPr>
-        <w:t>WINGLE</w:t>
+        <w:t xml:space="preserve">TOE </w:t>
+      </w:r>
+      <w:proofErr w:type="gramStart"/>
+      <w:r>
+        <w:rPr>
+          <w:b/>
+          <w:bCs/>
+          <w:color w:val="FF0000"/>
+        </w:rPr>
+        <w:t>TWINGLE</w:t>
       </w:r>
       <w:r>
         <w:rPr>
@@ -2077,6 +2315,7 @@
         </w:rPr>
         <w:t>;</w:t>
       </w:r>
+      <w:proofErr w:type="gramEnd"/>
     </w:p>
     <w:p>
       <w:pPr>
@@ -2116,7 +2355,16 @@
           <w:bCs/>
           <w:color w:val="FF0000"/>
         </w:rPr>
-        <w:t>TOE WAR CRIME</w:t>
+        <w:t xml:space="preserve">TOE WAR </w:t>
+      </w:r>
+      <w:proofErr w:type="gramStart"/>
+      <w:r>
+        <w:rPr>
+          <w:b/>
+          <w:bCs/>
+          <w:color w:val="FF0000"/>
+        </w:rPr>
+        <w:t>CRIME</w:t>
       </w:r>
       <w:r>
         <w:rPr>
@@ -2125,6 +2373,7 @@
         </w:rPr>
         <w:t>;</w:t>
       </w:r>
+      <w:proofErr w:type="gramEnd"/>
     </w:p>
     <w:p>
       <w:pPr>
@@ -2167,7 +2416,16 @@
           <w:bCs/>
           <w:color w:val="FF0000"/>
         </w:rPr>
-        <w:t>TOE WARP</w:t>
+        <w:t xml:space="preserve">TOE </w:t>
+      </w:r>
+      <w:proofErr w:type="gramStart"/>
+      <w:r>
+        <w:rPr>
+          <w:b/>
+          <w:bCs/>
+          <w:color w:val="FF0000"/>
+        </w:rPr>
+        <w:t>WARP</w:t>
       </w:r>
       <w:r>
         <w:rPr>
@@ -2176,6 +2434,7 @@
         </w:rPr>
         <w:t>;</w:t>
       </w:r>
+      <w:proofErr w:type="gramEnd"/>
     </w:p>
     <w:p>
       <w:pPr>
@@ -2218,7 +2477,16 @@
           <w:bCs/>
           <w:color w:val="FF0000"/>
         </w:rPr>
-        <w:t>TOE WARRANT</w:t>
+        <w:t xml:space="preserve">TOE </w:t>
+      </w:r>
+      <w:proofErr w:type="gramStart"/>
+      <w:r>
+        <w:rPr>
+          <w:b/>
+          <w:bCs/>
+          <w:color w:val="FF0000"/>
+        </w:rPr>
+        <w:t>WARRANT</w:t>
       </w:r>
       <w:r>
         <w:rPr>
@@ -2227,6 +2495,7 @@
         </w:rPr>
         <w:t>;</w:t>
       </w:r>
+      <w:proofErr w:type="gramEnd"/>
     </w:p>
     <w:p>
       <w:pPr>
@@ -2269,7 +2538,16 @@
           <w:bCs/>
           <w:color w:val="FF0000"/>
         </w:rPr>
-        <w:t>TOE WRANGLE</w:t>
+        <w:t xml:space="preserve">TOE </w:t>
+      </w:r>
+      <w:proofErr w:type="gramStart"/>
+      <w:r>
+        <w:rPr>
+          <w:b/>
+          <w:bCs/>
+          <w:color w:val="FF0000"/>
+        </w:rPr>
+        <w:t>WRANGLE</w:t>
       </w:r>
       <w:r>
         <w:rPr>
@@ -2278,6 +2556,7 @@
         </w:rPr>
         <w:t>;</w:t>
       </w:r>
+      <w:proofErr w:type="gramEnd"/>
     </w:p>
     <w:p>
       <w:pPr>
@@ -2320,7 +2599,16 @@
           <w:bCs/>
           <w:color w:val="FF0000"/>
         </w:rPr>
-        <w:t>TOE WRAP</w:t>
+        <w:t xml:space="preserve">TOE </w:t>
+      </w:r>
+      <w:proofErr w:type="gramStart"/>
+      <w:r>
+        <w:rPr>
+          <w:b/>
+          <w:bCs/>
+          <w:color w:val="FF0000"/>
+        </w:rPr>
+        <w:t>WRAP</w:t>
       </w:r>
       <w:r>
         <w:rPr>
@@ -2329,6 +2617,7 @@
         </w:rPr>
         <w:t>;</w:t>
       </w:r>
+      <w:proofErr w:type="gramEnd"/>
     </w:p>
     <w:p>
       <w:pPr>
@@ -2371,7 +2660,16 @@
           <w:bCs/>
           <w:color w:val="FF0000"/>
         </w:rPr>
-        <w:t>TOE WRAP</w:t>
+        <w:t xml:space="preserve">TOE </w:t>
+      </w:r>
+      <w:proofErr w:type="gramStart"/>
+      <w:r>
+        <w:rPr>
+          <w:b/>
+          <w:bCs/>
+          <w:color w:val="FF0000"/>
+        </w:rPr>
+        <w:t>WRAP</w:t>
       </w:r>
       <w:r>
         <w:rPr>
@@ -2380,6 +2678,7 @@
         </w:rPr>
         <w:t>;</w:t>
       </w:r>
+      <w:proofErr w:type="gramEnd"/>
     </w:p>
     <w:p>
       <w:pPr>
@@ -2422,7 +2721,16 @@
           <w:bCs/>
           <w:color w:val="FF0000"/>
         </w:rPr>
-        <w:t>TOENAIL CHEW</w:t>
+        <w:t xml:space="preserve">TOENAIL </w:t>
+      </w:r>
+      <w:proofErr w:type="gramStart"/>
+      <w:r>
+        <w:rPr>
+          <w:b/>
+          <w:bCs/>
+          <w:color w:val="FF0000"/>
+        </w:rPr>
+        <w:t>CHEW</w:t>
       </w:r>
       <w:r>
         <w:rPr>
@@ -2431,6 +2739,7 @@
         </w:rPr>
         <w:t>;</w:t>
       </w:r>
+      <w:proofErr w:type="gramEnd"/>
     </w:p>
     <w:p>
       <w:pPr>
@@ -2464,6 +2773,7 @@
         </w:rPr>
         <w:t xml:space="preserve">ANY </w:t>
       </w:r>
+      <w:proofErr w:type="gramStart"/>
       <w:r>
         <w:rPr>
           <w:b/>
@@ -2479,6 +2789,7 @@
         </w:rPr>
         <w:t>;</w:t>
       </w:r>
+      <w:proofErr w:type="gramEnd"/>
     </w:p>
     <w:p>
       <w:pPr>
@@ -2518,7 +2829,16 @@
           <w:bCs/>
           <w:color w:val="FF0000"/>
         </w:rPr>
-        <w:t>TREASON TOES</w:t>
+        <w:t xml:space="preserve">TREASON </w:t>
+      </w:r>
+      <w:proofErr w:type="gramStart"/>
+      <w:r>
+        <w:rPr>
+          <w:b/>
+          <w:bCs/>
+          <w:color w:val="FF0000"/>
+        </w:rPr>
+        <w:t>TOES</w:t>
       </w:r>
       <w:r>
         <w:rPr>
@@ -2527,6 +2847,7 @@
         </w:rPr>
         <w:t>;</w:t>
       </w:r>
+      <w:proofErr w:type="gramEnd"/>
     </w:p>
     <w:p>
       <w:pPr>
@@ -2568,21 +2889,14 @@
         </w:rPr>
         <w:t xml:space="preserve">TWIDDLE </w:t>
       </w:r>
-      <w:r>
-        <w:rPr>
-          <w:b/>
-          <w:bCs/>
-          <w:color w:val="FF0000"/>
-        </w:rPr>
-        <w:t>TOE</w:t>
-      </w:r>
-      <w:r>
-        <w:rPr>
-          <w:b/>
-          <w:bCs/>
-          <w:color w:val="FF0000"/>
-        </w:rPr>
-        <w:t>S</w:t>
+      <w:proofErr w:type="gramStart"/>
+      <w:r>
+        <w:rPr>
+          <w:b/>
+          <w:bCs/>
+          <w:color w:val="FF0000"/>
+        </w:rPr>
+        <w:t>TOES</w:t>
       </w:r>
       <w:r>
         <w:rPr>
@@ -2591,6 +2905,7 @@
         </w:rPr>
         <w:t>;</w:t>
       </w:r>
+      <w:proofErr w:type="gramEnd"/>
     </w:p>
     <w:p>
       <w:pPr>
@@ -2624,6 +2939,7 @@
         </w:rPr>
         <w:t xml:space="preserve">ANY </w:t>
       </w:r>
+      <w:proofErr w:type="gramStart"/>
       <w:r>
         <w:rPr>
           <w:b/>
@@ -2639,6 +2955,7 @@
         </w:rPr>
         <w:t>;</w:t>
       </w:r>
+      <w:proofErr w:type="gramEnd"/>
     </w:p>
     <w:p>
       <w:pPr>
@@ -2653,6 +2970,7 @@
         <w:rPr>
           <w:u w:val="single"/>
         </w:rPr>
+        <w:lastRenderedPageBreak/>
         <w:t>PREVENTION SECURITY SYSTEM</w:t>
       </w:r>
       <w:r>
@@ -2692,23 +3010,7 @@
           <w:bCs/>
           <w:color w:val="FF0000"/>
         </w:rPr>
-        <w:t>T</w:t>
-      </w:r>
-      <w:r>
-        <w:rPr>
-          <w:b/>
-          <w:bCs/>
-          <w:color w:val="FF0000"/>
-        </w:rPr>
-        <w:t>OE</w:t>
-      </w:r>
-      <w:r>
-        <w:rPr>
-          <w:b/>
-          <w:bCs/>
-          <w:color w:val="FF0000"/>
-        </w:rPr>
-        <w:t xml:space="preserve"> </w:t>
+        <w:t xml:space="preserve">TOE </w:t>
       </w:r>
       <w:r>
         <w:rPr>
@@ -2726,6 +3028,7 @@
         </w:rPr>
         <w:t xml:space="preserve">CRIME </w:t>
       </w:r>
+      <w:proofErr w:type="gramStart"/>
       <w:r>
         <w:rPr>
           <w:b/>
@@ -2742,6 +3045,7 @@
         </w:rPr>
         <w:t>;</w:t>
       </w:r>
+      <w:proofErr w:type="gramEnd"/>
     </w:p>
     <w:bookmarkEnd w:id="1"/>
     <w:p>
@@ -2752,7 +3056,6 @@
         <w:rPr>
           <w:u w:val="single"/>
         </w:rPr>
-        <w:lastRenderedPageBreak/>
         <w:t>}</w:t>
       </w:r>
     </w:p>

</xml_diff>